<commit_message>
Panda M4 Homework Written Report Update
</commit_message>
<xml_diff>
--- a/PyCitySchools Summary Report.docx
+++ b/PyCitySchools Summary Report.docx
@@ -3,40 +3,1366 @@
 <w:document xmlns:wpc="http://schemas.microsoft.com/office/word/2010/wordprocessingCanvas" xmlns:cx="http://schemas.microsoft.com/office/drawing/2014/chartex" xmlns:cx1="http://schemas.microsoft.com/office/drawing/2015/9/8/chartex" xmlns:cx2="http://schemas.microsoft.com/office/drawing/2015/10/21/chartex" xmlns:cx3="http://schemas.microsoft.com/office/drawing/2016/5/9/chartex" xmlns:cx4="http://schemas.microsoft.com/office/drawing/2016/5/10/chartex" xmlns:cx5="http://schemas.microsoft.com/office/drawing/2016/5/11/chartex" xmlns:cx6="http://schemas.microsoft.com/office/drawing/2016/5/12/chartex" xmlns:cx7="http://schemas.microsoft.com/office/drawing/2016/5/13/chartex" xmlns:cx8="http://schemas.microsoft.com/office/drawing/2016/5/14/chartex" xmlns:mc="http://schemas.openxmlformats.org/markup-compatibility/2006" xmlns:aink="http://schemas.microsoft.com/office/drawing/2016/ink" xmlns:am3d="http://schemas.microsoft.com/office/drawing/2017/model3d" xmlns:o="urn:schemas-microsoft-com:office:office" xmlns:oel="http://schemas.microsoft.com/office/2019/extlst" xmlns:r="http://schemas.openxmlformats.org/officeDocument/2006/relationships" xmlns:m="http://schemas.openxmlformats.org/officeDocument/2006/math" xmlns:v="urn:schemas-microsoft-com:vml" xmlns:wp14="http://schemas.microsoft.com/office/word/2010/wordprocessingDrawing" xmlns:wp="http://schemas.openxmlformats.org/drawingml/2006/wordprocessingDrawing" xmlns:w10="urn:schemas-microsoft-com:office:word" xmlns:w="http://schemas.openxmlformats.org/wordprocessingml/2006/main" xmlns:w14="http://schemas.microsoft.com/office/word/2010/wordml" xmlns:w15="http://schemas.microsoft.com/office/word/2012/wordml" xmlns:w16cex="http://schemas.microsoft.com/office/word/2018/wordml/cex" xmlns:w16cid="http://schemas.microsoft.com/office/word/2016/wordml/cid" xmlns:w16="http://schemas.microsoft.com/office/word/2018/wordml" xmlns:w16sdtdh="http://schemas.microsoft.com/office/word/2020/wordml/sdtdatahash" xmlns:w16se="http://schemas.microsoft.com/office/word/2015/wordml/symex" xmlns:wpg="http://schemas.microsoft.com/office/word/2010/wordprocessingGroup" xmlns:wpi="http://schemas.microsoft.com/office/word/2010/wordprocessingInk" xmlns:wne="http://schemas.microsoft.com/office/word/2006/wordml" xmlns:wps="http://schemas.microsoft.com/office/word/2010/wordprocessingShape" mc:Ignorable="w14 w15 w16se w16cid w16 w16cex w16sdtdh wp14">
   <w:body>
     <w:p>
+      <w:pPr>
+        <w:rPr>
+          <w:b/>
+          <w:bCs/>
+        </w:rPr>
+      </w:pPr>
       <w:proofErr w:type="spellStart"/>
       <w:r>
+        <w:rPr>
+          <w:b/>
+          <w:bCs/>
+        </w:rPr>
         <w:t>Py</w:t>
       </w:r>
       <w:proofErr w:type="spellEnd"/>
       <w:r>
+        <w:rPr>
+          <w:b/>
+          <w:bCs/>
+        </w:rPr>
         <w:t xml:space="preserve"> City Schools Summary</w:t>
       </w:r>
     </w:p>
     <w:p>
       <w:r>
-        <w:t>Here are a few insights based on the extensive review of the school data.</w:t>
-      </w:r>
-    </w:p>
-    <w:p>
-      <w:r>
+        <w:t xml:space="preserve">Here are </w:t>
+      </w:r>
+      <w:r>
+        <w:t xml:space="preserve">several </w:t>
+      </w:r>
+      <w:r>
+        <w:t xml:space="preserve">insights based on the review of the </w:t>
+      </w:r>
+      <w:proofErr w:type="spellStart"/>
+      <w:r>
+        <w:t>py</w:t>
+      </w:r>
+      <w:proofErr w:type="spellEnd"/>
+      <w:r>
+        <w:t xml:space="preserve"> city </w:t>
+      </w:r>
+      <w:r>
+        <w:t>school data.</w:t>
+      </w:r>
+    </w:p>
+    <w:p>
+      <w:pPr>
+        <w:rPr>
+          <w:b/>
+          <w:bCs/>
+        </w:rPr>
+      </w:pPr>
+      <w:r>
+        <w:rPr>
+          <w:b/>
+          <w:bCs/>
+        </w:rPr>
+        <w:t>Overall Results</w:t>
+      </w:r>
+    </w:p>
+    <w:p>
+      <w:r>
+        <w:t xml:space="preserve">The average scores are </w:t>
+      </w:r>
+      <w:r>
+        <w:t>decent</w:t>
+      </w:r>
+      <w:r>
+        <w:t xml:space="preserve"> at 79% for math and 82% for reading.  But the percentage passing rates are low at 75% for math and 86% for reading.</w:t>
+      </w:r>
+      <w:r>
+        <w:t xml:space="preserve"> I would recommend that the budget be reviewed for opportunities to improve the passing rates.</w:t>
+      </w:r>
+    </w:p>
+    <w:p>
+      <w:pPr>
+        <w:rPr>
+          <w:b/>
+          <w:bCs/>
+        </w:rPr>
+      </w:pPr>
+      <w:r>
+        <w:rPr>
+          <w:b/>
+          <w:bCs/>
+        </w:rPr>
         <w:t>Math versus Reading Average Scores and Passing Rate</w:t>
       </w:r>
-    </w:p>
-    <w:p>
-      <w:r>
-        <w:t>On average, the reading scores are higher than the math scores.  I would recommend reviewing the budget to see if there is an opportunity to put more focus on improving the math scores without sacrificing the current success with the strong passing rate for reading.</w:t>
+      <w:r>
+        <w:rPr>
+          <w:b/>
+          <w:bCs/>
+        </w:rPr>
+        <w:t>s</w:t>
+      </w:r>
+    </w:p>
+    <w:p>
+      <w:r>
+        <w:t>On average, the reading scores</w:t>
+      </w:r>
+      <w:r>
+        <w:t xml:space="preserve"> at 82%</w:t>
+      </w:r>
+      <w:r>
+        <w:t xml:space="preserve"> are higher than the math scores</w:t>
+      </w:r>
+      <w:r>
+        <w:t xml:space="preserve"> at 79%</w:t>
+      </w:r>
+      <w:r>
+        <w:t>.</w:t>
+      </w:r>
+      <w:r>
+        <w:t xml:space="preserve"> But the passing rates are much lower for math at </w:t>
+      </w:r>
+      <w:r>
+        <w:t>only 75% for math versus 86% for reading.</w:t>
+      </w:r>
+      <w:r>
+        <w:t xml:space="preserve">  I would recommend reviewing the budget to see if there is an opportunity to put more focus on improving the math scores without sacrificing the current success with the </w:t>
+      </w:r>
+      <w:r>
+        <w:t>higher average</w:t>
+      </w:r>
+      <w:r>
+        <w:t xml:space="preserve"> rate for reading.</w:t>
+      </w:r>
+    </w:p>
+    <w:p>
+      <w:pPr>
+        <w:rPr>
+          <w:b/>
+          <w:bCs/>
+        </w:rPr>
+      </w:pPr>
+      <w:r>
+        <w:rPr>
+          <w:b/>
+          <w:bCs/>
+        </w:rPr>
+        <w:t xml:space="preserve">School Size </w:t>
+      </w:r>
+    </w:p>
+    <w:p>
+      <w:r>
+        <w:t xml:space="preserve">The average student scores are slightly higher in the smaller schools.  However, the passing rate is much higher in the smaller schools.  I would recommend looking at opportunities </w:t>
+      </w:r>
+      <w:r>
+        <w:t xml:space="preserve">to possibly use the budget to create smaller class sizes in the smaller schools </w:t>
+      </w:r>
+      <w:proofErr w:type="gramStart"/>
+      <w:r>
+        <w:t>in order to</w:t>
+      </w:r>
+      <w:proofErr w:type="gramEnd"/>
+      <w:r>
+        <w:t xml:space="preserve"> improve the passing rates at the larger schools.</w:t>
+      </w:r>
+    </w:p>
+    <w:p>
+      <w:pPr>
+        <w:ind w:left="1440" w:firstLine="720"/>
+        <w:rPr>
+          <w:b/>
+          <w:bCs/>
+        </w:rPr>
+      </w:pPr>
+      <w:r>
+        <w:rPr>
+          <w:b/>
+          <w:bCs/>
+        </w:rPr>
+        <w:t>Average Math Score</w:t>
+      </w:r>
+      <w:r>
+        <w:rPr>
+          <w:b/>
+          <w:bCs/>
+        </w:rPr>
+        <w:tab/>
+        <w:t>Average Reading Score</w:t>
+      </w:r>
+      <w:r>
+        <w:rPr>
+          <w:b/>
+          <w:bCs/>
+        </w:rPr>
+        <w:tab/>
+      </w:r>
+      <w:r>
+        <w:rPr>
+          <w:b/>
+          <w:bCs/>
+        </w:rPr>
+        <w:tab/>
+      </w:r>
+      <w:r>
+        <w:rPr>
+          <w:b/>
+          <w:bCs/>
+        </w:rPr>
+        <w:t>% Passing Math</w:t>
+      </w:r>
+      <w:r>
+        <w:rPr>
+          <w:b/>
+          <w:bCs/>
+        </w:rPr>
+        <w:tab/>
+      </w:r>
+      <w:r>
+        <w:rPr>
+          <w:b/>
+          <w:bCs/>
+        </w:rPr>
+        <w:tab/>
+      </w:r>
+      <w:r>
+        <w:rPr>
+          <w:b/>
+          <w:bCs/>
+        </w:rPr>
+        <w:t>% Passing Reading</w:t>
+      </w:r>
+      <w:r>
+        <w:rPr>
+          <w:b/>
+          <w:bCs/>
+        </w:rPr>
+        <w:tab/>
+        <w:t>% Overall Passing</w:t>
+      </w:r>
+    </w:p>
+    <w:p>
+      <w:pPr>
+        <w:rPr>
+          <w:b/>
+          <w:bCs/>
+        </w:rPr>
+      </w:pPr>
+      <w:r>
+        <w:rPr>
+          <w:b/>
+          <w:bCs/>
+        </w:rPr>
+        <w:t>School Size</w:t>
+      </w:r>
+      <w:r>
+        <w:rPr>
+          <w:b/>
+          <w:bCs/>
+        </w:rPr>
+        <w:tab/>
+      </w:r>
+      <w:r>
+        <w:rPr>
+          <w:b/>
+          <w:bCs/>
+        </w:rPr>
+        <w:tab/>
+      </w:r>
+      <w:r>
+        <w:rPr>
+          <w:b/>
+          <w:bCs/>
+        </w:rPr>
+        <w:tab/>
+      </w:r>
+      <w:r>
+        <w:rPr>
+          <w:b/>
+          <w:bCs/>
+        </w:rPr>
+        <w:tab/>
+      </w:r>
+      <w:r>
+        <w:rPr>
+          <w:b/>
+          <w:bCs/>
+        </w:rPr>
+        <w:tab/>
+      </w:r>
+    </w:p>
+    <w:p>
+      <w:r>
+        <w:rPr>
+          <w:b/>
+          <w:bCs/>
+        </w:rPr>
+        <w:t>Small (&lt;1000)</w:t>
+      </w:r>
+      <w:r>
+        <w:rPr>
+          <w:b/>
+          <w:bCs/>
+        </w:rPr>
+        <w:tab/>
+      </w:r>
+      <w:r>
+        <w:tab/>
+      </w:r>
+      <w:r>
+        <w:t>83.82</w:t>
+      </w:r>
+      <w:r>
+        <w:tab/>
+      </w:r>
+      <w:r>
+        <w:tab/>
+      </w:r>
+      <w:r>
+        <w:tab/>
+      </w:r>
+      <w:r>
+        <w:t>83.92</w:t>
+      </w:r>
+      <w:r>
+        <w:tab/>
+      </w:r>
+      <w:r>
+        <w:tab/>
+      </w:r>
+      <w:r>
+        <w:tab/>
+      </w:r>
+      <w:r>
+        <w:tab/>
+      </w:r>
+      <w:r>
+        <w:t>93.55</w:t>
+      </w:r>
+      <w:r>
+        <w:t>%</w:t>
+      </w:r>
+      <w:r>
+        <w:tab/>
+      </w:r>
+      <w:r>
+        <w:tab/>
+      </w:r>
+      <w:r>
+        <w:tab/>
+      </w:r>
+      <w:r>
+        <w:t>96.09</w:t>
+      </w:r>
+      <w:r>
+        <w:t>%</w:t>
+      </w:r>
+      <w:r>
+        <w:tab/>
+      </w:r>
+      <w:r>
+        <w:tab/>
+      </w:r>
+      <w:r>
+        <w:tab/>
+      </w:r>
+      <w:r>
+        <w:t>89.88</w:t>
+      </w:r>
+      <w:r>
+        <w:t>%</w:t>
+      </w:r>
+    </w:p>
+    <w:p>
+      <w:r>
+        <w:rPr>
+          <w:b/>
+          <w:bCs/>
+        </w:rPr>
+        <w:t>Medium (1000-2000)</w:t>
+      </w:r>
+      <w:r>
+        <w:tab/>
+        <w:t>83.37</w:t>
+      </w:r>
+      <w:r>
+        <w:tab/>
+      </w:r>
+      <w:r>
+        <w:tab/>
+      </w:r>
+      <w:r>
+        <w:tab/>
+      </w:r>
+      <w:r>
+        <w:t>83.86</w:t>
+      </w:r>
+      <w:r>
+        <w:tab/>
+      </w:r>
+      <w:r>
+        <w:tab/>
+      </w:r>
+      <w:r>
+        <w:tab/>
+      </w:r>
+      <w:r>
+        <w:tab/>
+      </w:r>
+      <w:r>
+        <w:t>93.59</w:t>
+      </w:r>
+      <w:r>
+        <w:t>%</w:t>
+      </w:r>
+      <w:r>
+        <w:tab/>
+      </w:r>
+      <w:r>
+        <w:tab/>
+      </w:r>
+      <w:r>
+        <w:tab/>
+      </w:r>
+      <w:r>
+        <w:t>96.79</w:t>
+      </w:r>
+      <w:r>
+        <w:t>%</w:t>
+      </w:r>
+      <w:r>
+        <w:tab/>
+      </w:r>
+      <w:r>
+        <w:tab/>
+      </w:r>
+      <w:r>
+        <w:tab/>
+      </w:r>
+      <w:r>
+        <w:t>90.62</w:t>
+      </w:r>
+      <w:r>
+        <w:t>%</w:t>
+      </w:r>
+    </w:p>
+    <w:p>
+      <w:r>
+        <w:rPr>
+          <w:b/>
+          <w:bCs/>
+        </w:rPr>
+        <w:t>Large (2000-5000)</w:t>
+      </w:r>
+      <w:r>
+        <w:tab/>
+        <w:t>77.74</w:t>
+      </w:r>
+      <w:r>
+        <w:tab/>
+      </w:r>
+      <w:r>
+        <w:tab/>
+      </w:r>
+      <w:r>
+        <w:tab/>
+      </w:r>
+      <w:r>
+        <w:t>81.34</w:t>
+      </w:r>
+      <w:r>
+        <w:tab/>
+      </w:r>
+      <w:r>
+        <w:tab/>
+      </w:r>
+      <w:r>
+        <w:tab/>
+      </w:r>
+      <w:r>
+        <w:tab/>
+      </w:r>
+      <w:r>
+        <w:t>69.96</w:t>
+      </w:r>
+      <w:r>
+        <w:t>%</w:t>
+      </w:r>
+      <w:r>
+        <w:tab/>
+      </w:r>
+      <w:r>
+        <w:tab/>
+      </w:r>
+      <w:r>
+        <w:tab/>
+      </w:r>
+      <w:r>
+        <w:t>82.76</w:t>
+      </w:r>
+      <w:r>
+        <w:t>%</w:t>
+      </w:r>
+      <w:r>
+        <w:tab/>
+      </w:r>
+      <w:r>
+        <w:tab/>
+      </w:r>
+      <w:r>
+        <w:tab/>
+      </w:r>
+      <w:r>
+        <w:t>58.28</w:t>
+      </w:r>
+      <w:r>
+        <w:t>%</w:t>
+      </w:r>
+    </w:p>
+    <w:p>
+      <w:pPr>
+        <w:rPr>
+          <w:b/>
+          <w:bCs/>
+        </w:rPr>
+      </w:pPr>
+      <w:r>
+        <w:rPr>
+          <w:b/>
+          <w:bCs/>
+        </w:rPr>
+        <w:t>District versus Charter Schools</w:t>
+      </w:r>
+    </w:p>
+    <w:p>
+      <w:r>
+        <w:t xml:space="preserve">The charter schools have a higher </w:t>
+      </w:r>
+      <w:proofErr w:type="gramStart"/>
+      <w:r>
+        <w:t>average and</w:t>
+      </w:r>
+      <w:proofErr w:type="gramEnd"/>
+      <w:r>
+        <w:t xml:space="preserve"> passing rate compared to the district schools. I would recommend reviewing the budget</w:t>
+      </w:r>
+      <w:r>
+        <w:t>,</w:t>
+      </w:r>
+      <w:r>
+        <w:t xml:space="preserve"> as well as what the charter schools are doing differently to see if there is an opportunity to </w:t>
+      </w:r>
+      <w:r>
+        <w:t>improve the passing rates</w:t>
+      </w:r>
+      <w:r>
+        <w:t>.  There is a possibility that the difference between is based on demographics.  I would recommend looking at opportunities to attract a more diverse demographic to the district schools.</w:t>
+      </w:r>
+    </w:p>
+    <w:p>
+      <w:pPr>
+        <w:ind w:left="1440" w:firstLine="720"/>
+        <w:rPr>
+          <w:b/>
+          <w:bCs/>
+        </w:rPr>
+      </w:pPr>
+      <w:r>
+        <w:rPr>
+          <w:b/>
+          <w:bCs/>
+        </w:rPr>
+        <w:t>Average Math Score</w:t>
+      </w:r>
+      <w:r>
+        <w:rPr>
+          <w:b/>
+          <w:bCs/>
+        </w:rPr>
+        <w:tab/>
+        <w:t>Average Reading Score</w:t>
+      </w:r>
+      <w:r>
+        <w:rPr>
+          <w:b/>
+          <w:bCs/>
+        </w:rPr>
+        <w:tab/>
+      </w:r>
+      <w:r>
+        <w:rPr>
+          <w:b/>
+          <w:bCs/>
+        </w:rPr>
+        <w:tab/>
+      </w:r>
+      <w:r>
+        <w:rPr>
+          <w:b/>
+          <w:bCs/>
+        </w:rPr>
+        <w:t>% Passing Math</w:t>
+      </w:r>
+      <w:r>
+        <w:rPr>
+          <w:b/>
+          <w:bCs/>
+        </w:rPr>
+        <w:tab/>
+        <w:t xml:space="preserve">% </w:t>
+      </w:r>
+      <w:r>
+        <w:rPr>
+          <w:b/>
+          <w:bCs/>
+        </w:rPr>
+        <w:tab/>
+      </w:r>
+      <w:r>
+        <w:rPr>
+          <w:b/>
+          <w:bCs/>
+        </w:rPr>
+        <w:t>Passing Reading</w:t>
+      </w:r>
+      <w:r>
+        <w:rPr>
+          <w:b/>
+          <w:bCs/>
+        </w:rPr>
+        <w:tab/>
+        <w:t>% Overall Passing</w:t>
+      </w:r>
+    </w:p>
+    <w:p>
+      <w:pPr>
+        <w:rPr>
+          <w:b/>
+          <w:bCs/>
+        </w:rPr>
+      </w:pPr>
+      <w:r>
+        <w:rPr>
+          <w:b/>
+          <w:bCs/>
+        </w:rPr>
+        <w:t>School Type</w:t>
+      </w:r>
+      <w:r>
+        <w:rPr>
+          <w:b/>
+          <w:bCs/>
+        </w:rPr>
+        <w:tab/>
+      </w:r>
+      <w:r>
+        <w:rPr>
+          <w:b/>
+          <w:bCs/>
+        </w:rPr>
+        <w:tab/>
+      </w:r>
+      <w:r>
+        <w:rPr>
+          <w:b/>
+          <w:bCs/>
+        </w:rPr>
+        <w:tab/>
+      </w:r>
+      <w:r>
+        <w:rPr>
+          <w:b/>
+          <w:bCs/>
+        </w:rPr>
+        <w:tab/>
+      </w:r>
+      <w:r>
+        <w:rPr>
+          <w:b/>
+          <w:bCs/>
+        </w:rPr>
+        <w:tab/>
+      </w:r>
+    </w:p>
+    <w:p>
+      <w:r>
+        <w:rPr>
+          <w:b/>
+          <w:bCs/>
+        </w:rPr>
+        <w:t>Charter</w:t>
+      </w:r>
+      <w:r>
+        <w:rPr>
+          <w:b/>
+          <w:bCs/>
+        </w:rPr>
+        <w:tab/>
+      </w:r>
+      <w:r>
+        <w:tab/>
+      </w:r>
+      <w:r>
+        <w:tab/>
+      </w:r>
+      <w:r>
+        <w:t>83.47</w:t>
+      </w:r>
+      <w:r>
+        <w:tab/>
+      </w:r>
+      <w:r>
+        <w:tab/>
+      </w:r>
+      <w:r>
+        <w:tab/>
+      </w:r>
+      <w:r>
+        <w:t>83.89</w:t>
+      </w:r>
+      <w:r>
+        <w:tab/>
+      </w:r>
+      <w:r>
+        <w:tab/>
+      </w:r>
+      <w:r>
+        <w:tab/>
+      </w:r>
+      <w:r>
+        <w:tab/>
+      </w:r>
+      <w:r>
+        <w:t>83.47</w:t>
+      </w:r>
+      <w:r>
+        <w:t>%</w:t>
+      </w:r>
+      <w:r>
+        <w:tab/>
+      </w:r>
+      <w:r>
+        <w:tab/>
+      </w:r>
+      <w:r>
+        <w:tab/>
+      </w:r>
+      <w:r>
+        <w:t>83.89</w:t>
+      </w:r>
+      <w:r>
+        <w:t>%</w:t>
+      </w:r>
+      <w:r>
+        <w:tab/>
+      </w:r>
+      <w:r>
+        <w:tab/>
+      </w:r>
+      <w:r>
+        <w:tab/>
+      </w:r>
+      <w:r>
+        <w:t>90.43</w:t>
+      </w:r>
+      <w:r>
+        <w:t>%</w:t>
+      </w:r>
+    </w:p>
+    <w:p>
+      <w:r>
+        <w:rPr>
+          <w:b/>
+          <w:bCs/>
+        </w:rPr>
+        <w:t>District</w:t>
+      </w:r>
+      <w:r>
+        <w:rPr>
+          <w:b/>
+          <w:bCs/>
+        </w:rPr>
+        <w:tab/>
+      </w:r>
+      <w:r>
+        <w:tab/>
+      </w:r>
+      <w:r>
+        <w:tab/>
+      </w:r>
+      <w:r>
+        <w:t>76.95</w:t>
+      </w:r>
+      <w:r>
+        <w:tab/>
+      </w:r>
+      <w:r>
+        <w:tab/>
+      </w:r>
+      <w:r>
+        <w:tab/>
+      </w:r>
+      <w:r>
+        <w:t>80.96</w:t>
+      </w:r>
+      <w:r>
+        <w:tab/>
+      </w:r>
+      <w:r>
+        <w:tab/>
+      </w:r>
+      <w:r>
+        <w:tab/>
+      </w:r>
+      <w:r>
+        <w:tab/>
+      </w:r>
+      <w:r>
+        <w:t>76.95</w:t>
+      </w:r>
+      <w:r>
+        <w:t>%</w:t>
+      </w:r>
+      <w:r>
+        <w:tab/>
+      </w:r>
+      <w:r>
+        <w:tab/>
+      </w:r>
+      <w:r>
+        <w:tab/>
+      </w:r>
+      <w:r>
+        <w:t>80.96</w:t>
+      </w:r>
+      <w:r>
+        <w:t>%</w:t>
+      </w:r>
+      <w:r>
+        <w:tab/>
+      </w:r>
+      <w:r>
+        <w:tab/>
+      </w:r>
+      <w:r>
+        <w:tab/>
+      </w:r>
+      <w:r>
+        <w:t>53.67</w:t>
+      </w:r>
+      <w:r>
+        <w:t>%</w:t>
       </w:r>
     </w:p>
     <w:p/>
     <w:p>
-      <w:r>
-        <w:t>District versus Charter Schools</w:t>
-      </w:r>
-    </w:p>
-    <w:p/>
+      <w:pPr>
+        <w:rPr>
+          <w:b/>
+          <w:bCs/>
+        </w:rPr>
+      </w:pPr>
+      <w:r>
+        <w:rPr>
+          <w:b/>
+          <w:bCs/>
+        </w:rPr>
+        <w:lastRenderedPageBreak/>
+        <w:t>Highest Performance versus Lowest Performance Schools</w:t>
+      </w:r>
+    </w:p>
+    <w:p>
+      <w:r>
+        <w:t xml:space="preserve">The highest performance schools are all charter schools with an average of 1641 students.  The lowest performance schools are all district schools with an average of </w:t>
+      </w:r>
+      <w:r>
+        <w:t>6752 students.</w:t>
+      </w:r>
+    </w:p>
+    <w:p>
+      <w:pPr>
+        <w:rPr>
+          <w:b/>
+          <w:bCs/>
+        </w:rPr>
+      </w:pPr>
+      <w:r>
+        <w:rPr>
+          <w:b/>
+          <w:bCs/>
+        </w:rPr>
+        <w:t>Spending per Student</w:t>
+      </w:r>
+    </w:p>
+    <w:p>
+      <w:r>
+        <w:t xml:space="preserve">Spending more per student did not result in higher average scores or passing rates.  The rates </w:t>
+      </w:r>
+      <w:proofErr w:type="gramStart"/>
+      <w:r>
+        <w:t>actually went</w:t>
+      </w:r>
+      <w:proofErr w:type="gramEnd"/>
+      <w:r>
+        <w:t xml:space="preserve"> down.  So, </w:t>
+      </w:r>
+      <w:r>
+        <w:t>it appears to be more important how the money is spent rather than how much is spent per student.</w:t>
+      </w:r>
+    </w:p>
+    <w:p>
+      <w:pPr>
+        <w:ind w:left="2160" w:firstLine="720"/>
+        <w:rPr>
+          <w:b/>
+          <w:bCs/>
+        </w:rPr>
+      </w:pPr>
+      <w:r>
+        <w:rPr>
+          <w:b/>
+          <w:bCs/>
+        </w:rPr>
+        <w:t>Average Math Score</w:t>
+      </w:r>
+      <w:r>
+        <w:rPr>
+          <w:b/>
+          <w:bCs/>
+        </w:rPr>
+        <w:tab/>
+        <w:t>Average Reading Score</w:t>
+      </w:r>
+      <w:r>
+        <w:rPr>
+          <w:b/>
+          <w:bCs/>
+        </w:rPr>
+        <w:tab/>
+      </w:r>
+      <w:r>
+        <w:rPr>
+          <w:b/>
+          <w:bCs/>
+        </w:rPr>
+        <w:tab/>
+      </w:r>
+      <w:r>
+        <w:rPr>
+          <w:b/>
+          <w:bCs/>
+        </w:rPr>
+        <w:t>% Passing Math</w:t>
+      </w:r>
+      <w:r>
+        <w:rPr>
+          <w:b/>
+          <w:bCs/>
+        </w:rPr>
+        <w:tab/>
+      </w:r>
+      <w:r>
+        <w:rPr>
+          <w:b/>
+          <w:bCs/>
+        </w:rPr>
+        <w:tab/>
+      </w:r>
+      <w:r>
+        <w:rPr>
+          <w:b/>
+          <w:bCs/>
+        </w:rPr>
+        <w:t>% Passing Reading</w:t>
+      </w:r>
+      <w:r>
+        <w:rPr>
+          <w:b/>
+          <w:bCs/>
+        </w:rPr>
+        <w:tab/>
+        <w:t>% Overall Passing</w:t>
+      </w:r>
+    </w:p>
+    <w:p>
+      <w:pPr>
+        <w:rPr>
+          <w:b/>
+          <w:bCs/>
+        </w:rPr>
+      </w:pPr>
+      <w:r>
+        <w:rPr>
+          <w:b/>
+          <w:bCs/>
+        </w:rPr>
+        <w:t>Spending Ranges (Per Student)</w:t>
+      </w:r>
+      <w:r>
+        <w:rPr>
+          <w:b/>
+          <w:bCs/>
+        </w:rPr>
+        <w:tab/>
+      </w:r>
+      <w:r>
+        <w:rPr>
+          <w:b/>
+          <w:bCs/>
+        </w:rPr>
+        <w:tab/>
+      </w:r>
+      <w:r>
+        <w:rPr>
+          <w:b/>
+          <w:bCs/>
+        </w:rPr>
+        <w:tab/>
+      </w:r>
+      <w:r>
+        <w:rPr>
+          <w:b/>
+          <w:bCs/>
+        </w:rPr>
+        <w:tab/>
+      </w:r>
+      <w:r>
+        <w:rPr>
+          <w:b/>
+          <w:bCs/>
+        </w:rPr>
+        <w:tab/>
+      </w:r>
+    </w:p>
+    <w:p>
+      <w:r>
+        <w:rPr>
+          <w:b/>
+          <w:bCs/>
+        </w:rPr>
+        <w:t>&lt;$585</w:t>
+      </w:r>
+      <w:r>
+        <w:rPr>
+          <w:b/>
+          <w:bCs/>
+        </w:rPr>
+        <w:tab/>
+      </w:r>
+      <w:r>
+        <w:tab/>
+      </w:r>
+      <w:r>
+        <w:tab/>
+      </w:r>
+      <w:r>
+        <w:tab/>
+      </w:r>
+      <w:r>
+        <w:t>83.45</w:t>
+      </w:r>
+      <w:r>
+        <w:tab/>
+      </w:r>
+      <w:r>
+        <w:tab/>
+      </w:r>
+      <w:r>
+        <w:tab/>
+      </w:r>
+      <w:r>
+        <w:t>83.93</w:t>
+      </w:r>
+      <w:r>
+        <w:tab/>
+      </w:r>
+      <w:r>
+        <w:tab/>
+      </w:r>
+      <w:r>
+        <w:tab/>
+      </w:r>
+      <w:r>
+        <w:tab/>
+      </w:r>
+      <w:r>
+        <w:t>93.46</w:t>
+      </w:r>
+      <w:r>
+        <w:t>%</w:t>
+      </w:r>
+      <w:r>
+        <w:tab/>
+      </w:r>
+      <w:r>
+        <w:tab/>
+      </w:r>
+      <w:r>
+        <w:tab/>
+      </w:r>
+      <w:r>
+        <w:t>96.61</w:t>
+      </w:r>
+      <w:r>
+        <w:t>%</w:t>
+      </w:r>
+      <w:r>
+        <w:tab/>
+      </w:r>
+      <w:r>
+        <w:tab/>
+      </w:r>
+      <w:r>
+        <w:tab/>
+      </w:r>
+      <w:r>
+        <w:t>90.36</w:t>
+      </w:r>
+      <w:r>
+        <w:t>%</w:t>
+      </w:r>
+    </w:p>
+    <w:p>
+      <w:r>
+        <w:rPr>
+          <w:b/>
+          <w:bCs/>
+        </w:rPr>
+        <w:t>$585-630</w:t>
+      </w:r>
+      <w:r>
+        <w:tab/>
+      </w:r>
+      <w:r>
+        <w:tab/>
+      </w:r>
+      <w:r>
+        <w:tab/>
+      </w:r>
+      <w:r>
+        <w:t>81.89</w:t>
+      </w:r>
+      <w:r>
+        <w:tab/>
+      </w:r>
+      <w:r>
+        <w:tab/>
+      </w:r>
+      <w:r>
+        <w:tab/>
+      </w:r>
+      <w:r>
+        <w:t>83.15</w:t>
+      </w:r>
+      <w:r>
+        <w:tab/>
+      </w:r>
+      <w:r>
+        <w:tab/>
+      </w:r>
+      <w:r>
+        <w:tab/>
+      </w:r>
+      <w:r>
+        <w:tab/>
+      </w:r>
+      <w:r>
+        <w:t>87.13</w:t>
+      </w:r>
+      <w:r>
+        <w:t>%</w:t>
+      </w:r>
+      <w:r>
+        <w:tab/>
+      </w:r>
+      <w:r>
+        <w:tab/>
+      </w:r>
+      <w:r>
+        <w:tab/>
+      </w:r>
+      <w:r>
+        <w:t>92.71</w:t>
+      </w:r>
+      <w:r>
+        <w:t>%</w:t>
+      </w:r>
+      <w:r>
+        <w:tab/>
+      </w:r>
+      <w:r>
+        <w:tab/>
+      </w:r>
+      <w:r>
+        <w:tab/>
+      </w:r>
+      <w:r>
+        <w:t>81.41</w:t>
+      </w:r>
+      <w:r>
+        <w:t>%</w:t>
+      </w:r>
+    </w:p>
+    <w:p>
+      <w:r>
+        <w:rPr>
+          <w:b/>
+          <w:bCs/>
+        </w:rPr>
+        <w:t>$630-645</w:t>
+      </w:r>
+      <w:r>
+        <w:tab/>
+      </w:r>
+      <w:r>
+        <w:tab/>
+      </w:r>
+      <w:r>
+        <w:tab/>
+      </w:r>
+      <w:r>
+        <w:t>78.51</w:t>
+      </w:r>
+      <w:r>
+        <w:tab/>
+      </w:r>
+      <w:r>
+        <w:tab/>
+      </w:r>
+      <w:r>
+        <w:tab/>
+      </w:r>
+      <w:r>
+        <w:t>81.62</w:t>
+      </w:r>
+      <w:r>
+        <w:tab/>
+      </w:r>
+      <w:r>
+        <w:tab/>
+      </w:r>
+      <w:r>
+        <w:tab/>
+      </w:r>
+      <w:r>
+        <w:tab/>
+      </w:r>
+      <w:r>
+        <w:t>73.48</w:t>
+      </w:r>
+      <w:r>
+        <w:t>%</w:t>
+      </w:r>
+      <w:r>
+        <w:tab/>
+      </w:r>
+      <w:r>
+        <w:tab/>
+      </w:r>
+      <w:r>
+        <w:tab/>
+      </w:r>
+      <w:r>
+        <w:t>84.39</w:t>
+      </w:r>
+      <w:r>
+        <w:t>%</w:t>
+      </w:r>
+      <w:r>
+        <w:tab/>
+      </w:r>
+      <w:r>
+        <w:tab/>
+      </w:r>
+      <w:r>
+        <w:tab/>
+      </w:r>
+      <w:r>
+        <w:t>62.85</w:t>
+      </w:r>
+      <w:r>
+        <w:t>%</w:t>
+      </w:r>
+    </w:p>
+    <w:p>
+      <w:r>
+        <w:rPr>
+          <w:b/>
+          <w:bCs/>
+        </w:rPr>
+        <w:t>$645-680</w:t>
+      </w:r>
+      <w:r>
+        <w:tab/>
+      </w:r>
+      <w:r>
+        <w:tab/>
+      </w:r>
+      <w:r>
+        <w:tab/>
+      </w:r>
+      <w:r>
+        <w:t>76.99</w:t>
+      </w:r>
+      <w:r>
+        <w:tab/>
+      </w:r>
+      <w:r>
+        <w:tab/>
+      </w:r>
+      <w:r>
+        <w:tab/>
+      </w:r>
+      <w:r>
+        <w:t>81.02</w:t>
+      </w:r>
+      <w:r>
+        <w:tab/>
+      </w:r>
+      <w:r>
+        <w:tab/>
+      </w:r>
+      <w:r>
+        <w:tab/>
+      </w:r>
+      <w:r>
+        <w:tab/>
+      </w:r>
+      <w:r>
+        <w:t>66.16</w:t>
+      </w:r>
+      <w:r>
+        <w:t>%</w:t>
+      </w:r>
+      <w:r>
+        <w:tab/>
+      </w:r>
+      <w:r>
+        <w:tab/>
+      </w:r>
+      <w:r>
+        <w:tab/>
+      </w:r>
+      <w:r>
+        <w:t>81.13</w:t>
+      </w:r>
+      <w:r>
+        <w:t>%</w:t>
+      </w:r>
+      <w:r>
+        <w:tab/>
+      </w:r>
+      <w:r>
+        <w:tab/>
+      </w:r>
+      <w:r>
+        <w:tab/>
+      </w:r>
+      <w:r>
+        <w:t>53.52</w:t>
+      </w:r>
+      <w:r>
+        <w:t>%</w:t>
+      </w:r>
+    </w:p>
     <w:sectPr>
-      <w:pgSz w:w="12240" w:h="15840"/>
-      <w:pgMar w:top="1440" w:right="1440" w:bottom="1440" w:left="1440" w:header="720" w:footer="720" w:gutter="0"/>
+      <w:pgSz w:w="15840" w:h="12240" w:orient="landscape"/>
+      <w:pgMar w:top="720" w:right="720" w:bottom="720" w:left="720" w:header="720" w:footer="720" w:gutter="0"/>
       <w:cols w:space="720"/>
       <w:docGrid w:linePitch="360"/>
     </w:sectPr>

</xml_diff>

<commit_message>
Panda M4 Homework Update
</commit_message>
<xml_diff>
--- a/PyCitySchools Summary Report.docx
+++ b/PyCitySchools Summary Report.docx
@@ -9,21 +9,12 @@
           <w:bCs/>
         </w:rPr>
       </w:pPr>
-      <w:proofErr w:type="spellStart"/>
-      <w:r>
-        <w:rPr>
-          <w:b/>
-          <w:bCs/>
-        </w:rPr>
-        <w:t>Py</w:t>
-      </w:r>
-      <w:proofErr w:type="spellEnd"/>
-      <w:r>
-        <w:rPr>
-          <w:b/>
-          <w:bCs/>
-        </w:rPr>
-        <w:t xml:space="preserve"> City Schools Summary</w:t>
+      <w:r>
+        <w:rPr>
+          <w:b/>
+          <w:bCs/>
+        </w:rPr>
+        <w:t>Py City Schools Summary</w:t>
       </w:r>
     </w:p>
     <w:p>
@@ -36,13 +27,8 @@
       <w:r>
         <w:t xml:space="preserve">insights based on the review of the </w:t>
       </w:r>
-      <w:proofErr w:type="spellStart"/>
-      <w:r>
-        <w:t>py</w:t>
-      </w:r>
-      <w:proofErr w:type="spellEnd"/>
-      <w:r>
-        <w:t xml:space="preserve"> city </w:t>
+      <w:r>
+        <w:t xml:space="preserve">py city </w:t>
       </w:r>
       <w:r>
         <w:t>school data.</w:t>
@@ -151,15 +137,13 @@
         <w:t xml:space="preserve">The average student scores are slightly higher in the smaller schools.  However, the passing rate is much higher in the smaller schools.  I would recommend looking at opportunities </w:t>
       </w:r>
       <w:r>
-        <w:t xml:space="preserve">to possibly use the budget to create smaller class sizes in the smaller schools </w:t>
-      </w:r>
-      <w:proofErr w:type="gramStart"/>
-      <w:r>
-        <w:t>in order to</w:t>
-      </w:r>
-      <w:proofErr w:type="gramEnd"/>
-      <w:r>
-        <w:t xml:space="preserve"> improve the passing rates at the larger schools.</w:t>
+        <w:t xml:space="preserve">to possibly use the budget to create smaller class sizes in the </w:t>
+      </w:r>
+      <w:r>
+        <w:t>larger</w:t>
+      </w:r>
+      <w:r>
+        <w:t xml:space="preserve"> schools to improve the passing rates at the larger schools.</w:t>
       </w:r>
     </w:p>
     <w:p>
@@ -531,15 +515,13 @@
     </w:p>
     <w:p>
       <w:r>
-        <w:t xml:space="preserve">The charter schools have a higher </w:t>
-      </w:r>
-      <w:proofErr w:type="gramStart"/>
-      <w:r>
-        <w:t>average and</w:t>
-      </w:r>
-      <w:proofErr w:type="gramEnd"/>
-      <w:r>
-        <w:t xml:space="preserve"> passing rate compared to the district schools. I would recommend reviewing the budget</w:t>
+        <w:t xml:space="preserve">The charter schools have a higher average and </w:t>
+      </w:r>
+      <w:r>
+        <w:t xml:space="preserve">higher </w:t>
+      </w:r>
+      <w:r>
+        <w:t>passing rate compared to the district schools. I would recommend reviewing the budget</w:t>
       </w:r>
       <w:r>
         <w:t>,</w:t>
@@ -551,7 +533,7 @@
         <w:t>improve the passing rates</w:t>
       </w:r>
       <w:r>
-        <w:t>.  There is a possibility that the difference between is based on demographics.  I would recommend looking at opportunities to attract a more diverse demographic to the district schools.</w:t>
+        <w:t>.  There is a possibility that the difference is based on demographics.  I would recommend looking at opportunities to attract a more diverse demographic to the district schools.</w:t>
       </w:r>
     </w:p>
     <w:p>
@@ -873,6 +855,9 @@
       <w:r>
         <w:t>6752 students.</w:t>
       </w:r>
+      <w:r>
+        <w:t xml:space="preserve">  The lower passing rate seems to correspond with larger amount of students which could be the result of larger class sizes.</w:t>
+      </w:r>
     </w:p>
     <w:p>
       <w:pPr>
@@ -891,15 +876,13 @@
     </w:p>
     <w:p>
       <w:r>
-        <w:t xml:space="preserve">Spending more per student did not result in higher average scores or passing rates.  The rates </w:t>
-      </w:r>
-      <w:proofErr w:type="gramStart"/>
-      <w:r>
-        <w:t>actually went</w:t>
-      </w:r>
-      <w:proofErr w:type="gramEnd"/>
-      <w:r>
-        <w:t xml:space="preserve"> down.  So, </w:t>
+        <w:t xml:space="preserve">Spending more per student did not result in higher average scores or passing rates.  The </w:t>
+      </w:r>
+      <w:r>
+        <w:t xml:space="preserve">average and passing </w:t>
+      </w:r>
+      <w:r>
+        <w:t xml:space="preserve">rates went down.  So, </w:t>
       </w:r>
       <w:r>
         <w:t>it appears to be more important how the money is spent rather than how much is spent per student.</w:t>

</xml_diff>